<commit_message>
added more elife edits
</commit_message>
<xml_diff>
--- a/USA/state/write_ups/01_wavelet_paper/words/04_eLife/999_UPLOADED/03_first_revisions/29-01-2018-RA-eLife-35500 - response to reviewer comments 2018 06 19.docx
+++ b/USA/state/write_ups/01_wavelet_paper/words/04_eLife/999_UPLOADED/03_first_revisions/29-01-2018-RA-eLife-35500 - response to reviewer comments 2018 06 19.docx
@@ -1363,8 +1363,34 @@
           <w:t>, the results of which we display in Figures 2 and 5.</w:t>
         </w:r>
       </w:ins>
-      <w:bookmarkStart w:id="51" w:name="_GoBack"/>
-      <w:bookmarkEnd w:id="51"/>
+      <w:ins w:id="51" w:author="Parks, Robbie M" w:date="2018-06-19T13:57:00Z">
+        <w:r>
+          <w:rPr>
+            <w:bCs/>
+          </w:rPr>
+          <w:t xml:space="preserve"> We also now include how </w:t>
+        </w:r>
+      </w:ins>
+      <w:ins w:id="52" w:author="Parks, Robbie M" w:date="2018-06-19T13:58:00Z">
+        <w:r>
+          <w:rPr>
+            <w:bCs/>
+          </w:rPr>
+          <w:t>γ</w:t>
+        </w:r>
+        <w:r>
+          <w:rPr>
+            <w:bCs/>
+          </w:rPr>
+          <w:t xml:space="preserve"> varies by region</w:t>
+        </w:r>
+        <w:r>
+          <w:rPr>
+            <w:bCs/>
+          </w:rPr>
+          <w:t xml:space="preserve"> (Figure XX and Table XX).</w:t>
+        </w:r>
+      </w:ins>
     </w:p>
     <w:p>
       <w:pPr>
@@ -1391,19 +1417,19 @@
     <w:p>
       <w:pPr>
         <w:rPr>
-          <w:del w:id="52" w:author="Parks, Robbie M" w:date="2018-06-19T11:40:00Z"/>
-          <w:bCs/>
-        </w:rPr>
-      </w:pPr>
-    </w:p>
-    <w:p>
-      <w:pPr>
-        <w:rPr>
-          <w:ins w:id="53" w:author="Parks, Robbie M" w:date="2018-06-19T11:40:00Z"/>
-          <w:bCs/>
-        </w:rPr>
-      </w:pPr>
-      <w:del w:id="54" w:author="Parks, Robbie M" w:date="2018-06-19T11:40:00Z">
+          <w:del w:id="53" w:author="Parks, Robbie M" w:date="2018-06-19T11:40:00Z"/>
+          <w:bCs/>
+        </w:rPr>
+      </w:pPr>
+    </w:p>
+    <w:p>
+      <w:pPr>
+        <w:rPr>
+          <w:ins w:id="54" w:author="Parks, Robbie M" w:date="2018-06-19T11:40:00Z"/>
+          <w:bCs/>
+        </w:rPr>
+      </w:pPr>
+      <w:del w:id="55" w:author="Parks, Robbie M" w:date="2018-06-19T11:40:00Z">
         <w:r>
           <w:rPr>
             <w:bCs/>
@@ -1419,7 +1445,7 @@
           <w:bCs/>
         </w:rPr>
       </w:pPr>
-      <w:ins w:id="55" w:author="Parks, Robbie M" w:date="2018-06-19T11:40:00Z">
+      <w:ins w:id="56" w:author="Parks, Robbie M" w:date="2018-06-19T11:40:00Z">
         <w:r>
           <w:rPr>
             <w:bCs/>
@@ -1427,7 +1453,7 @@
           <w:t>T</w:t>
         </w:r>
       </w:ins>
-      <w:ins w:id="56" w:author="Parks, Robbie M" w:date="2018-06-19T11:30:00Z">
+      <w:ins w:id="57" w:author="Parks, Robbie M" w:date="2018-06-19T11:30:00Z">
         <w:r>
           <w:rPr>
             <w:bCs/>
@@ -1435,7 +1461,7 @@
           <w:t xml:space="preserve">he number of </w:t>
         </w:r>
       </w:ins>
-      <w:ins w:id="57" w:author="Parks, Robbie M" w:date="2018-06-19T11:29:00Z">
+      <w:ins w:id="58" w:author="Parks, Robbie M" w:date="2018-06-19T11:29:00Z">
         <w:r>
           <w:rPr>
             <w:bCs/>
@@ -1443,7 +1469,7 @@
           <w:t>Excess Winter Deaths (EWDs)</w:t>
         </w:r>
       </w:ins>
-      <w:ins w:id="58" w:author="Parks, Robbie M" w:date="2018-06-19T11:30:00Z">
+      <w:ins w:id="59" w:author="Parks, Robbie M" w:date="2018-06-19T11:30:00Z">
         <w:r>
           <w:rPr>
             <w:bCs/>
@@ -1451,7 +1477,7 @@
           <w:t xml:space="preserve"> is a useful metric</w:t>
         </w:r>
       </w:ins>
-      <w:ins w:id="59" w:author="Parks, Robbie M" w:date="2018-06-19T11:38:00Z">
+      <w:ins w:id="60" w:author="Parks, Robbie M" w:date="2018-06-19T11:38:00Z">
         <w:r>
           <w:rPr>
             <w:bCs/>
@@ -1459,7 +1485,7 @@
           <w:t xml:space="preserve"> for understanding the modifying effect of </w:t>
         </w:r>
       </w:ins>
-      <w:ins w:id="60" w:author="Parks, Robbie M" w:date="2018-06-19T11:39:00Z">
+      <w:ins w:id="61" w:author="Parks, Robbie M" w:date="2018-06-19T11:39:00Z">
         <w:r>
           <w:rPr>
             <w:bCs/>
@@ -1467,7 +1493,7 @@
           <w:t>season</w:t>
         </w:r>
       </w:ins>
-      <w:ins w:id="61" w:author="Parks, Robbie M" w:date="2018-06-19T11:38:00Z">
+      <w:ins w:id="62" w:author="Parks, Robbie M" w:date="2018-06-19T11:38:00Z">
         <w:r>
           <w:rPr>
             <w:bCs/>
@@ -1475,7 +1501,7 @@
           <w:t xml:space="preserve"> on mortality with a known peak in the winter</w:t>
         </w:r>
       </w:ins>
-      <w:ins w:id="62" w:author="Parks, Robbie M" w:date="2018-06-19T11:30:00Z">
+      <w:ins w:id="63" w:author="Parks, Robbie M" w:date="2018-06-19T11:30:00Z">
         <w:r>
           <w:rPr>
             <w:bCs/>
@@ -1502,7 +1528,7 @@
           <w:t xml:space="preserve">assuming </w:t>
         </w:r>
       </w:ins>
-      <w:ins w:id="63" w:author="Parks, Robbie M" w:date="2018-06-19T11:31:00Z">
+      <w:ins w:id="64" w:author="Parks, Robbie M" w:date="2018-06-19T11:31:00Z">
         <w:r>
           <w:rPr>
             <w:bCs/>
@@ -1510,7 +1536,7 @@
           <w:t xml:space="preserve">that </w:t>
         </w:r>
       </w:ins>
-      <w:ins w:id="64" w:author="Parks, Robbie M" w:date="2018-06-19T11:30:00Z">
+      <w:ins w:id="65" w:author="Parks, Robbie M" w:date="2018-06-19T11:30:00Z">
         <w:r>
           <w:rPr>
             <w:bCs/>
@@ -1518,7 +1544,7 @@
           <w:t xml:space="preserve">any part of the year has a higher </w:t>
         </w:r>
       </w:ins>
-      <w:ins w:id="65" w:author="Parks, Robbie M" w:date="2018-06-19T11:38:00Z">
+      <w:ins w:id="66" w:author="Parks, Robbie M" w:date="2018-06-19T11:38:00Z">
         <w:r>
           <w:rPr>
             <w:bCs/>
@@ -1526,7 +1552,7 @@
           <w:t>number of deaths for a particular cause of death</w:t>
         </w:r>
       </w:ins>
-      <w:ins w:id="66" w:author="Parks, Robbie M" w:date="2018-06-19T11:39:00Z">
+      <w:ins w:id="67" w:author="Parks, Robbie M" w:date="2018-06-19T11:39:00Z">
         <w:r>
           <w:rPr>
             <w:bCs/>
@@ -1534,7 +1560,7 @@
           <w:t xml:space="preserve">. Rather, we have </w:t>
         </w:r>
       </w:ins>
-      <w:ins w:id="67" w:author="Parks, Robbie M" w:date="2018-06-19T11:40:00Z">
+      <w:ins w:id="68" w:author="Parks, Robbie M" w:date="2018-06-19T11:40:00Z">
         <w:r>
           <w:rPr>
             <w:bCs/>
@@ -1542,7 +1568,7 @@
           <w:t xml:space="preserve">developed a method of techniques which </w:t>
         </w:r>
       </w:ins>
-      <w:ins w:id="68" w:author="Parks, Robbie M" w:date="2018-06-19T11:44:00Z">
+      <w:ins w:id="69" w:author="Parks, Robbie M" w:date="2018-06-19T11:44:00Z">
         <w:r>
           <w:rPr>
             <w:bCs/>
@@ -1572,7 +1598,7 @@
     <w:p>
       <w:pPr>
         <w:rPr>
-          <w:del w:id="69" w:author="Parks, Robbie M" w:date="2018-06-19T12:03:00Z"/>
+          <w:del w:id="70" w:author="Parks, Robbie M" w:date="2018-06-19T12:03:00Z"/>
           <w:bCs/>
         </w:rPr>
       </w:pPr>
@@ -1612,7 +1638,6 @@
           <w:bCs/>
         </w:rPr>
       </w:pPr>
-      <w:commentRangeStart w:id="70"/>
       <w:r>
         <w:rPr>
           <w:bCs/>
@@ -1641,155 +1666,180 @@
         <w:rPr>
           <w:bCs/>
         </w:rPr>
-        <w:t xml:space="preserve"> (P. XX).</w:t>
-      </w:r>
-      <w:commentRangeEnd w:id="70"/>
+        <w:t xml:space="preserve"> (P. </w:t>
+      </w:r>
+      <w:ins w:id="71" w:author="Parks, Robbie M" w:date="2018-06-19T15:02:00Z">
+        <w:r>
+          <w:rPr>
+            <w:bCs/>
+          </w:rPr>
+          <w:t>9</w:t>
+        </w:r>
+      </w:ins>
+      <w:ins w:id="72" w:author="Parks, Robbie M" w:date="2018-06-19T17:05:00Z">
+        <w:r>
+          <w:rPr>
+            <w:bCs/>
+          </w:rPr>
+          <w:t xml:space="preserve"> and Table 2</w:t>
+        </w:r>
+      </w:ins>
+      <w:del w:id="73" w:author="Parks, Robbie M" w:date="2018-06-19T15:02:00Z">
+        <w:r>
+          <w:rPr>
+            <w:bCs/>
+          </w:rPr>
+          <w:delText>XX</w:delText>
+        </w:r>
+      </w:del>
+      <w:r>
+        <w:rPr>
+          <w:bCs/>
+        </w:rPr>
+        <w:t>).</w:t>
+      </w:r>
+    </w:p>
+    <w:p>
+      <w:pPr>
+        <w:rPr>
+          <w:bCs/>
+        </w:rPr>
+      </w:pPr>
+    </w:p>
+    <w:p>
+      <w:pPr>
+        <w:rPr>
+          <w:b/>
+          <w:bCs/>
+        </w:rPr>
+      </w:pPr>
+      <w:r>
+        <w:rPr>
+          <w:b/>
+          <w:bCs/>
+        </w:rPr>
+        <w:t xml:space="preserve">4) Interpretation: </w:t>
+      </w:r>
+    </w:p>
+    <w:p>
+      <w:pPr>
+        <w:rPr>
+          <w:b/>
+          <w:bCs/>
+        </w:rPr>
+      </w:pPr>
+    </w:p>
+    <w:p>
+      <w:pPr>
+        <w:rPr>
+          <w:b/>
+          <w:bCs/>
+        </w:rPr>
+      </w:pPr>
+      <w:r>
+        <w:rPr>
+          <w:b/>
+          <w:bCs/>
+        </w:rPr>
+        <w:t xml:space="preserve">A) No table is presented with descriptive statistics, i.e. on the sample size of cases that fall into each disease category. </w:t>
+      </w:r>
+    </w:p>
+    <w:p>
+      <w:pPr>
+        <w:rPr>
+          <w:bCs/>
+        </w:rPr>
+      </w:pPr>
+    </w:p>
+    <w:p>
+      <w:pPr>
+        <w:rPr>
+          <w:bCs/>
+        </w:rPr>
+      </w:pPr>
+      <w:r>
+        <w:rPr>
+          <w:bCs/>
+        </w:rPr>
+        <w:t xml:space="preserve">We have added a table of descriptive statistics to give an overview of the number of deaths from each cause (Table </w:t>
+      </w:r>
+      <w:del w:id="74" w:author="Parks, Robbie M" w:date="2018-06-19T12:03:00Z">
+        <w:r>
+          <w:rPr>
+            <w:bCs/>
+          </w:rPr>
+          <w:delText>XX</w:delText>
+        </w:r>
+      </w:del>
+      <w:ins w:id="75" w:author="Parks, Robbie M" w:date="2018-06-19T12:03:00Z">
+        <w:r>
+          <w:rPr>
+            <w:bCs/>
+          </w:rPr>
+          <w:t>1</w:t>
+        </w:r>
+      </w:ins>
+      <w:bookmarkStart w:id="76" w:name="_GoBack"/>
+      <w:bookmarkEnd w:id="76"/>
+      <w:r>
+        <w:rPr>
+          <w:bCs/>
+        </w:rPr>
+        <w:t>).</w:t>
+      </w:r>
+    </w:p>
+    <w:p>
+      <w:pPr>
+        <w:rPr>
+          <w:bCs/>
+        </w:rPr>
+      </w:pPr>
+    </w:p>
+    <w:p>
+      <w:pPr>
+        <w:rPr>
+          <w:b/>
+          <w:bCs/>
+        </w:rPr>
+      </w:pPr>
+      <w:r>
+        <w:rPr>
+          <w:b/>
+          <w:bCs/>
+        </w:rPr>
+        <w:t xml:space="preserve">B) I may be misreading the paper (in which case it would be helpful to clarify so others do not make the same mistake), however the analysis in figure 6 compares the difference in temperature experienced in those regions between the warmest and coldest months versus the % seasonal difference in death. In the discussion this in contrasted with findings from Europe where countries with a more temperate winter have, paradoxically, higher rates of excess winter mortality. However this is not an appropriate direct comparison, </w:t>
+      </w:r>
+      <w:commentRangeStart w:id="77"/>
+      <w:r>
+        <w:rPr>
+          <w:b/>
+          <w:bCs/>
+        </w:rPr>
+        <w:t xml:space="preserve">regional extremes in variation were not looked at when comparisons between countries are made. This does not invalidate the comparison but it would be helpful to explicitly summarise if there are any differences between regions and examine what those are, </w:t>
+      </w:r>
+      <w:commentRangeEnd w:id="77"/>
       <w:r>
         <w:rPr>
           <w:rStyle w:val="CommentReference"/>
         </w:rPr>
-        <w:commentReference w:id="70"/>
-      </w:r>
-    </w:p>
-    <w:p>
-      <w:pPr>
-        <w:rPr>
-          <w:bCs/>
-        </w:rPr>
-      </w:pPr>
-    </w:p>
-    <w:p>
-      <w:pPr>
-        <w:rPr>
-          <w:b/>
-          <w:bCs/>
-        </w:rPr>
-      </w:pPr>
-      <w:r>
-        <w:rPr>
-          <w:b/>
-          <w:bCs/>
-        </w:rPr>
-        <w:t xml:space="preserve">4) Interpretation: </w:t>
-      </w:r>
-    </w:p>
-    <w:p>
-      <w:pPr>
-        <w:rPr>
-          <w:b/>
-          <w:bCs/>
-        </w:rPr>
-      </w:pPr>
-    </w:p>
-    <w:p>
-      <w:pPr>
-        <w:rPr>
-          <w:b/>
-          <w:bCs/>
-        </w:rPr>
-      </w:pPr>
-      <w:r>
-        <w:rPr>
-          <w:b/>
-          <w:bCs/>
-        </w:rPr>
-        <w:t xml:space="preserve">A) No table is presented with descriptive statistics, i.e. on the sample size of cases that fall into each disease category. </w:t>
-      </w:r>
-    </w:p>
-    <w:p>
-      <w:pPr>
-        <w:rPr>
-          <w:bCs/>
-        </w:rPr>
-      </w:pPr>
-    </w:p>
-    <w:p>
-      <w:pPr>
-        <w:rPr>
-          <w:bCs/>
-        </w:rPr>
-      </w:pPr>
-      <w:r>
-        <w:rPr>
-          <w:bCs/>
-        </w:rPr>
-        <w:t xml:space="preserve">We have added a table of descriptive statistics to give an overview of the number of deaths from each cause (Table </w:t>
-      </w:r>
-      <w:del w:id="71" w:author="Parks, Robbie M" w:date="2018-06-19T12:03:00Z">
-        <w:r>
-          <w:rPr>
-            <w:bCs/>
-          </w:rPr>
-          <w:delText>XX</w:delText>
-        </w:r>
-      </w:del>
-      <w:ins w:id="72" w:author="Parks, Robbie M" w:date="2018-06-19T12:03:00Z">
-        <w:r>
-          <w:rPr>
-            <w:bCs/>
-          </w:rPr>
-          <w:t>1</w:t>
-        </w:r>
-      </w:ins>
-      <w:r>
-        <w:rPr>
-          <w:bCs/>
-        </w:rPr>
-        <w:t>).</w:t>
-      </w:r>
-    </w:p>
-    <w:p>
-      <w:pPr>
-        <w:rPr>
-          <w:bCs/>
-        </w:rPr>
-      </w:pPr>
-    </w:p>
-    <w:p>
-      <w:pPr>
-        <w:rPr>
-          <w:b/>
-          <w:bCs/>
-        </w:rPr>
-      </w:pPr>
-      <w:r>
-        <w:rPr>
-          <w:b/>
-          <w:bCs/>
-        </w:rPr>
-        <w:t xml:space="preserve">B) I may be misreading the paper (in which case it would be helpful to clarify so others do not make the same mistake), however the analysis in figure 6 compares the difference in temperature experienced in those regions between the warmest and coldest months versus the % seasonal difference in death. In the discussion this in contrasted with findings from Europe where countries with a more temperate winter have, paradoxically, higher rates of excess winter mortality. However this is not an appropriate direct comparison, </w:t>
-      </w:r>
-      <w:commentRangeStart w:id="73"/>
-      <w:r>
-        <w:rPr>
-          <w:b/>
-          <w:bCs/>
-        </w:rPr>
-        <w:t xml:space="preserve">regional extremes in variation were not looked at when comparisons between countries are made. This does not invalidate the comparison but it would be helpful to explicitly summarise if there are any differences between regions and examine what those are, </w:t>
-      </w:r>
-      <w:commentRangeEnd w:id="73"/>
-      <w:r>
-        <w:rPr>
-          <w:rStyle w:val="CommentReference"/>
-        </w:rPr>
-        <w:commentReference w:id="73"/>
-      </w:r>
-    </w:p>
-    <w:p>
-      <w:pPr>
-        <w:rPr>
-          <w:bCs/>
-        </w:rPr>
-      </w:pPr>
-    </w:p>
-    <w:p>
-      <w:pPr>
-        <w:rPr>
-          <w:ins w:id="74" w:author="Parks, Robbie M" w:date="2018-06-19T12:27:00Z"/>
-          <w:bCs/>
-        </w:rPr>
-      </w:pPr>
-      <w:ins w:id="75" w:author="Parks, Robbie M" w:date="2018-06-19T12:25:00Z">
+        <w:commentReference w:id="77"/>
+      </w:r>
+    </w:p>
+    <w:p>
+      <w:pPr>
+        <w:rPr>
+          <w:bCs/>
+        </w:rPr>
+      </w:pPr>
+    </w:p>
+    <w:p>
+      <w:pPr>
+        <w:rPr>
+          <w:ins w:id="78" w:author="Parks, Robbie M" w:date="2018-06-19T12:27:00Z"/>
+          <w:bCs/>
+        </w:rPr>
+      </w:pPr>
+      <w:ins w:id="79" w:author="Parks, Robbie M" w:date="2018-06-19T12:25:00Z">
         <w:r>
           <w:rPr>
             <w:bCs/>
@@ -1797,7 +1847,7 @@
           <w:t>A fair comment and address</w:t>
         </w:r>
       </w:ins>
-      <w:ins w:id="76" w:author="Parks, Robbie M" w:date="2018-06-19T12:27:00Z">
+      <w:ins w:id="80" w:author="Parks, Robbie M" w:date="2018-06-19T12:27:00Z">
         <w:r>
           <w:rPr>
             <w:bCs/>
@@ -1805,7 +1855,7 @@
           <w:t xml:space="preserve">ed </w:t>
         </w:r>
       </w:ins>
-      <w:ins w:id="77" w:author="Parks, Robbie M" w:date="2018-06-19T12:25:00Z">
+      <w:ins w:id="81" w:author="Parks, Robbie M" w:date="2018-06-19T12:25:00Z">
         <w:r>
           <w:rPr>
             <w:bCs/>
@@ -1813,7 +1863,7 @@
           <w:t xml:space="preserve">in the </w:t>
         </w:r>
       </w:ins>
-      <w:ins w:id="78" w:author="Parks, Robbie M" w:date="2018-06-19T12:27:00Z">
+      <w:ins w:id="82" w:author="Parks, Robbie M" w:date="2018-06-19T12:27:00Z">
         <w:r>
           <w:rPr>
             <w:bCs/>
@@ -1821,7 +1871,7 @@
           <w:t xml:space="preserve">revised manuscript in the </w:t>
         </w:r>
       </w:ins>
-      <w:ins w:id="79" w:author="Parks, Robbie M" w:date="2018-06-19T12:25:00Z">
+      <w:ins w:id="83" w:author="Parks, Robbie M" w:date="2018-06-19T12:25:00Z">
         <w:r>
           <w:rPr>
             <w:bCs/>
@@ -1839,19 +1889,19 @@
     <w:p>
       <w:pPr>
         <w:rPr>
-          <w:ins w:id="80" w:author="Parks, Robbie M" w:date="2018-06-19T12:27:00Z"/>
-          <w:bCs/>
-        </w:rPr>
-      </w:pPr>
-    </w:p>
-    <w:p>
-      <w:pPr>
-        <w:rPr>
-          <w:ins w:id="81" w:author="Parks, Robbie M" w:date="2018-06-19T12:29:00Z"/>
-          <w:bCs/>
-        </w:rPr>
-      </w:pPr>
-      <w:ins w:id="82" w:author="Parks, Robbie M" w:date="2018-06-19T12:25:00Z">
+          <w:ins w:id="84" w:author="Parks, Robbie M" w:date="2018-06-19T12:27:00Z"/>
+          <w:bCs/>
+        </w:rPr>
+      </w:pPr>
+    </w:p>
+    <w:p>
+      <w:pPr>
+        <w:rPr>
+          <w:ins w:id="85" w:author="Parks, Robbie M" w:date="2018-06-19T12:29:00Z"/>
+          <w:bCs/>
+        </w:rPr>
+      </w:pPr>
+      <w:ins w:id="86" w:author="Parks, Robbie M" w:date="2018-06-19T12:25:00Z">
         <w:r>
           <w:rPr>
             <w:bCs/>
@@ -1859,7 +1909,7 @@
           <w:t>It is true that the papers referenced compare</w:t>
         </w:r>
       </w:ins>
-      <w:ins w:id="83" w:author="Parks, Robbie M" w:date="2018-06-19T12:27:00Z">
+      <w:ins w:id="87" w:author="Parks, Robbie M" w:date="2018-06-19T12:27:00Z">
         <w:r>
           <w:rPr>
             <w:bCs/>
@@ -1867,7 +1917,7 @@
           <w:t xml:space="preserve"> Excess Winter Death </w:t>
         </w:r>
       </w:ins>
-      <w:ins w:id="84" w:author="Parks, Robbie M" w:date="2018-06-19T12:28:00Z">
+      <w:ins w:id="88" w:author="Parks, Robbie M" w:date="2018-06-19T12:28:00Z">
         <w:r>
           <w:rPr>
             <w:bCs/>
@@ -1881,7 +1931,7 @@
           <w:t>percent difference between maximum and minimum mortality within a year)</w:t>
         </w:r>
       </w:ins>
-      <w:ins w:id="85" w:author="Parks, Robbie M" w:date="2018-06-19T12:29:00Z">
+      <w:ins w:id="89" w:author="Parks, Robbie M" w:date="2018-06-19T12:29:00Z">
         <w:r>
           <w:rPr>
             <w:bCs/>
@@ -1895,7 +1945,7 @@
           <w:t xml:space="preserve">range of </w:t>
         </w:r>
       </w:ins>
-      <w:ins w:id="86" w:author="Parks, Robbie M" w:date="2018-06-19T12:31:00Z">
+      <w:ins w:id="90" w:author="Parks, Robbie M" w:date="2018-06-19T12:31:00Z">
         <w:r>
           <w:rPr>
             <w:bCs/>
@@ -1903,7 +1953,7 @@
           <w:t>temperature</w:t>
         </w:r>
       </w:ins>
-      <w:ins w:id="87" w:author="Parks, Robbie M" w:date="2018-06-19T12:26:00Z">
+      <w:ins w:id="91" w:author="Parks, Robbie M" w:date="2018-06-19T12:26:00Z">
         <w:r>
           <w:rPr>
             <w:bCs/>
@@ -1911,7 +1961,7 @@
           <w:t>.</w:t>
         </w:r>
       </w:ins>
-      <w:ins w:id="88" w:author="Parks, Robbie M" w:date="2018-06-19T12:32:00Z">
+      <w:ins w:id="92" w:author="Parks, Robbie M" w:date="2018-06-19T12:32:00Z">
         <w:r>
           <w:rPr>
             <w:bCs/>
@@ -1938,7 +1988,7 @@
         </w:rPr>
         <w:t>(Fowler et al., 2015; Healy, 2003; McKee, 1989)</w:t>
       </w:r>
-      <w:ins w:id="89" w:author="Parks, Robbie M" w:date="2018-06-19T12:32:00Z">
+      <w:ins w:id="93" w:author="Parks, Robbie M" w:date="2018-06-19T12:32:00Z">
         <w:r>
           <w:rPr>
             <w:bCs/>
@@ -1950,19 +2000,19 @@
     <w:p>
       <w:pPr>
         <w:rPr>
-          <w:ins w:id="90" w:author="Parks, Robbie M" w:date="2018-06-19T12:29:00Z"/>
-          <w:bCs/>
-        </w:rPr>
-      </w:pPr>
-    </w:p>
-    <w:p>
-      <w:pPr>
-        <w:rPr>
-          <w:del w:id="91" w:author="Parks, Robbie M" w:date="2018-06-19T12:04:00Z"/>
-          <w:bCs/>
-        </w:rPr>
-      </w:pPr>
-      <w:ins w:id="92" w:author="Parks, Robbie M" w:date="2018-06-19T12:26:00Z">
+          <w:ins w:id="94" w:author="Parks, Robbie M" w:date="2018-06-19T12:29:00Z"/>
+          <w:bCs/>
+        </w:rPr>
+      </w:pPr>
+    </w:p>
+    <w:p>
+      <w:pPr>
+        <w:rPr>
+          <w:del w:id="95" w:author="Parks, Robbie M" w:date="2018-06-19T12:04:00Z"/>
+          <w:bCs/>
+        </w:rPr>
+      </w:pPr>
+      <w:ins w:id="96" w:author="Parks, Robbie M" w:date="2018-06-19T12:26:00Z">
         <w:r>
           <w:rPr>
             <w:bCs/>
@@ -1971,7 +2021,7 @@
           <w:t>We</w:t>
         </w:r>
       </w:ins>
-      <w:ins w:id="93" w:author="Parks, Robbie M" w:date="2018-06-19T12:29:00Z">
+      <w:ins w:id="97" w:author="Parks, Robbie M" w:date="2018-06-19T12:29:00Z">
         <w:r>
           <w:rPr>
             <w:bCs/>
@@ -1979,7 +2029,7 @@
           <w:t xml:space="preserve"> also</w:t>
         </w:r>
       </w:ins>
-      <w:ins w:id="94" w:author="Parks, Robbie M" w:date="2018-06-19T12:26:00Z">
+      <w:ins w:id="98" w:author="Parks, Robbie M" w:date="2018-06-19T12:26:00Z">
         <w:r>
           <w:rPr>
             <w:bCs/>
@@ -1993,7 +2043,7 @@
           <w:t xml:space="preserve">ures with the percentage difference </w:t>
         </w:r>
       </w:ins>
-      <w:ins w:id="95" w:author="Parks, Robbie M" w:date="2018-06-19T12:29:00Z">
+      <w:ins w:id="99" w:author="Parks, Robbie M" w:date="2018-06-19T12:29:00Z">
         <w:r>
           <w:rPr>
             <w:bCs/>
@@ -2001,7 +2051,7 @@
           <w:t>between maximum and minimum mortality</w:t>
         </w:r>
       </w:ins>
-      <w:ins w:id="96" w:author="Parks, Robbie M" w:date="2018-06-19T12:26:00Z">
+      <w:ins w:id="100" w:author="Parks, Robbie M" w:date="2018-06-19T12:26:00Z">
         <w:r>
           <w:rPr>
             <w:bCs/>
@@ -2015,7 +2065,7 @@
           <w:t xml:space="preserve">s a driver of </w:t>
         </w:r>
       </w:ins>
-      <w:ins w:id="97" w:author="Parks, Robbie M" w:date="2018-06-19T12:30:00Z">
+      <w:ins w:id="101" w:author="Parks, Robbie M" w:date="2018-06-19T12:30:00Z">
         <w:r>
           <w:rPr>
             <w:bCs/>
@@ -2050,7 +2100,7 @@
           <w:bCs/>
         </w:rPr>
       </w:pPr>
-      <w:commentRangeStart w:id="98"/>
+      <w:commentRangeStart w:id="102"/>
       <w:r>
         <w:rPr>
           <w:b/>
@@ -2058,12 +2108,12 @@
         </w:rPr>
         <w:t xml:space="preserve">C) One option for this paper would be to be admittedly exploratory, avoiding the use of the word 'significant' and simplifying the analysis. Simple monthly averages and testing for the months having the same mean could replace the wavelet analysis. A second option would be to focus on a specific research hypothesis, explain carefully how the model estimates relate to this research hypothesis, and adjust the p-values for multiple testing. </w:t>
       </w:r>
-      <w:commentRangeEnd w:id="98"/>
+      <w:commentRangeEnd w:id="102"/>
       <w:r>
         <w:rPr>
           <w:rStyle w:val="CommentReference"/>
         </w:rPr>
-        <w:commentReference w:id="98"/>
+        <w:commentReference w:id="102"/>
       </w:r>
     </w:p>
     <w:p>
@@ -2256,19 +2306,19 @@
           <w:bCs/>
         </w:rPr>
       </w:pPr>
-      <w:commentRangeStart w:id="99"/>
+      <w:commentRangeStart w:id="103"/>
       <w:r>
         <w:rPr>
           <w:bCs/>
         </w:rPr>
         <w:t>We have reworded for clarity (P. XX).</w:t>
       </w:r>
-      <w:commentRangeEnd w:id="99"/>
+      <w:commentRangeEnd w:id="103"/>
       <w:r>
         <w:rPr>
           <w:rStyle w:val="CommentReference"/>
         </w:rPr>
-        <w:commentReference w:id="99"/>
+        <w:commentReference w:id="103"/>
       </w:r>
     </w:p>
     <w:p>
@@ -2323,19 +2373,19 @@
           <w:bCs/>
         </w:rPr>
       </w:pPr>
-      <w:commentRangeStart w:id="100"/>
+      <w:commentRangeStart w:id="104"/>
       <w:r>
         <w:rPr>
           <w:bCs/>
         </w:rPr>
         <w:t>We have reworded as suggested (P. XX).</w:t>
       </w:r>
-      <w:commentRangeEnd w:id="100"/>
+      <w:commentRangeEnd w:id="104"/>
       <w:r>
         <w:rPr>
           <w:rStyle w:val="CommentReference"/>
         </w:rPr>
-        <w:commentReference w:id="100"/>
+        <w:commentReference w:id="104"/>
       </w:r>
     </w:p>
     <w:p>
@@ -2387,7 +2437,7 @@
           <w:noProof/>
         </w:rPr>
       </w:pPr>
-      <w:ins w:id="101" w:author="Parks, Robbie M" w:date="2018-06-19T10:09:00Z">
+      <w:ins w:id="105" w:author="Parks, Robbie M" w:date="2018-06-19T10:09:00Z">
         <w:r>
           <w:rPr>
             <w:bCs/>
@@ -3066,7 +3116,7 @@
           <w:bCs/>
         </w:rPr>
       </w:pPr>
-      <w:ins w:id="102" w:author="Parks, Robbie M" w:date="2018-06-19T10:09:00Z">
+      <w:ins w:id="106" w:author="Parks, Robbie M" w:date="2018-06-19T10:09:00Z">
         <w:r>
           <w:rPr>
             <w:bCs/>
@@ -3132,7 +3182,7 @@
       </w:r>
     </w:p>
   </w:comment>
-  <w:comment w:id="70" w:author="Ezzati, Majid" w:date="2018-06-10T07:34:00Z" w:initials="EM">
+  <w:comment w:id="77" w:author="Ezzati, Majid" w:date="2018-06-10T07:43:00Z" w:initials="EM">
     <w:p>
       <w:pPr>
         <w:pStyle w:val="CommentText"/>
@@ -3144,11 +3194,11 @@
         <w:annotationRef/>
       </w:r>
       <w:r>
-        <w:t>To discuss what to do</w:t>
+        <w:t>To discuss</w:t>
       </w:r>
     </w:p>
   </w:comment>
-  <w:comment w:id="73" w:author="Ezzati, Majid" w:date="2018-06-10T07:43:00Z" w:initials="EM">
+  <w:comment w:id="102" w:author="Ezzati, Majid" w:date="2018-06-10T07:43:00Z" w:initials="EM">
     <w:p>
       <w:pPr>
         <w:pStyle w:val="CommentText"/>
@@ -3160,11 +3210,11 @@
         <w:annotationRef/>
       </w:r>
       <w:r>
-        <w:t>To discuss</w:t>
+        <w:t>We can probably take out the ps but to discuss again</w:t>
       </w:r>
     </w:p>
   </w:comment>
-  <w:comment w:id="98" w:author="Ezzati, Majid" w:date="2018-06-10T07:43:00Z" w:initials="EM">
+  <w:comment w:id="103" w:author="Ezzati, Majid" w:date="2018-06-10T07:45:00Z" w:initials="EM">
     <w:p>
       <w:pPr>
         <w:pStyle w:val="CommentText"/>
@@ -3176,27 +3226,11 @@
         <w:annotationRef/>
       </w:r>
       <w:r>
-        <w:t>We can probably take out the ps but to discuss again</w:t>
+        <w:t>To do probably to pattern but to discuss</w:t>
       </w:r>
     </w:p>
   </w:comment>
-  <w:comment w:id="99" w:author="Ezzati, Majid" w:date="2018-06-10T07:45:00Z" w:initials="EM">
-    <w:p>
-      <w:pPr>
-        <w:pStyle w:val="CommentText"/>
-      </w:pPr>
-      <w:r>
-        <w:rPr>
-          <w:rStyle w:val="CommentReference"/>
-        </w:rPr>
-        <w:annotationRef/>
-      </w:r>
-      <w:r>
-        <w:t>To do probably to pattern but to discuss</w:t>
-      </w:r>
-    </w:p>
-  </w:comment>
-  <w:comment w:id="100" w:author="Ezzati, Majid" w:date="2018-06-10T07:46:00Z" w:initials="EM">
+  <w:comment w:id="104" w:author="Ezzati, Majid" w:date="2018-06-10T07:46:00Z" w:initials="EM">
     <w:p>
       <w:pPr>
         <w:pStyle w:val="CommentText"/>
@@ -3219,7 +3253,6 @@
 <w15:commentsEx xmlns:wpc="http://schemas.microsoft.com/office/word/2010/wordprocessingCanvas" xmlns:mo="http://schemas.microsoft.com/office/mac/office/2008/main" xmlns:mc="http://schemas.openxmlformats.org/markup-compatibility/2006" xmlns:mv="urn:schemas-microsoft-com:mac:vml" xmlns:o="urn:schemas-microsoft-com:office:office" xmlns:r="http://schemas.openxmlformats.org/officeDocument/2006/relationships" xmlns:m="http://schemas.openxmlformats.org/officeDocument/2006/math" xmlns:v="urn:schemas-microsoft-com:vml" xmlns:wp14="http://schemas.microsoft.com/office/word/2010/wordprocessingDrawing" xmlns:wp="http://schemas.openxmlformats.org/drawingml/2006/wordprocessingDrawing" xmlns:w10="urn:schemas-microsoft-com:office:word" xmlns:w="http://schemas.openxmlformats.org/wordprocessingml/2006/main" xmlns:w14="http://schemas.microsoft.com/office/word/2010/wordml" xmlns:w15="http://schemas.microsoft.com/office/word/2012/wordml" xmlns:wpg="http://schemas.microsoft.com/office/word/2010/wordprocessingGroup" xmlns:wpi="http://schemas.microsoft.com/office/word/2010/wordprocessingInk" xmlns:wne="http://schemas.microsoft.com/office/word/2006/wordml" xmlns:wps="http://schemas.microsoft.com/office/word/2010/wordprocessingShape" mc:Ignorable="w14 w15 wp14">
   <w15:commentEx w15:paraId="0477AA77" w15:done="0"/>
   <w15:commentEx w15:paraId="398D1882" w15:done="0"/>
-  <w15:commentEx w15:paraId="5771AFD5" w15:done="0"/>
   <w15:commentEx w15:paraId="64D73916" w15:done="0"/>
   <w15:commentEx w15:paraId="69A8DACE" w15:done="0"/>
   <w15:commentEx w15:paraId="0D48CB70" w15:done="0"/>
@@ -3266,7 +3299,7 @@
       <w:rPr>
         <w:noProof/>
       </w:rPr>
-      <w:t>2</w:t>
+      <w:t>3</w:t>
     </w:r>
     <w:r>
       <w:rPr>
@@ -5149,7 +5182,7 @@
 </file>
 
 <file path=customXml/itemProps1.xml><?xml version="1.0" encoding="utf-8"?>
-<ds:datastoreItem xmlns:ds="http://schemas.openxmlformats.org/officeDocument/2006/customXml" ds:itemID="{C10D86C1-910D-0248-8C30-B7EEE9B7A651}">
+<ds:datastoreItem xmlns:ds="http://schemas.openxmlformats.org/officeDocument/2006/customXml" ds:itemID="{5480FDBF-A7E1-7D4F-BE43-79016037D41E}">
   <ds:schemaRefs>
     <ds:schemaRef ds:uri="http://schemas.openxmlformats.org/officeDocument/2006/bibliography"/>
   </ds:schemaRefs>

</xml_diff>